<commit_message>
auth using jwt 1/2
</commit_message>
<xml_diff>
--- a/doc/Praca_Dyplomowa_Mateusz_Jaworski.docx
+++ b/doc/Praca_Dyplomowa_Mateusz_Jaworski.docx
@@ -2974,8 +2974,10 @@
       </w:sdtPr>
       <w:sdtEndPr>
         <w:rPr>
+          <w:rFonts w:ascii="Times New Roman" w:hAnsi="Times New Roman"/>
           <w:b/>
           <w:noProof/>
+          <w:sz w:val="24"/>
         </w:rPr>
       </w:sdtEndPr>
       <w:sdtContent>
@@ -7253,7 +7255,6 @@
         <w:rPr>
           <w:lang w:val="en-US"/>
         </w:rPr>
-        <w:lastRenderedPageBreak/>
         <w:t>Wstęp</w:t>
       </w:r>
       <w:bookmarkEnd w:id="0"/>
@@ -7273,11 +7274,13 @@
       </w:r>
       <w:bookmarkEnd w:id="1"/>
     </w:p>
+    <w:p/>
     <w:p>
       <w:pPr>
         <w:ind w:firstLine="360"/>
       </w:pPr>
       <w:r>
+        <w:lastRenderedPageBreak/>
         <w:t xml:space="preserve">Celem pracy jest wykonanie aplikacji androidowej dla serwisantów maszyn oraz webserwisu, który umożliwi pobieranie i udostępnianie jej danych. </w:t>
       </w:r>
       <w:r>
@@ -7582,6 +7585,178 @@
       </w:r>
       <w:bookmarkEnd w:id="15"/>
     </w:p>
+    <w:p/>
+    <w:p>
+      <w:pPr>
+        <w:rPr>
+          <w:lang w:val="pl-PL"/>
+        </w:rPr>
+      </w:pPr>
+      <w:r>
+        <w:rPr>
+          <w:lang w:val="pl-PL"/>
+        </w:rPr>
+        <w:t xml:space="preserve">    Korzystając z wybranej relacyjnej bazy danych operacje bazodanowe wykonywane są na wartościach z tabel. Natomiast podczas programowania w Javie programista używa obiekty. W celu usprawnienia oraz automatyzacji powstał mechanizm mapowania tabel na obiekty i odwrotnie (tzw. Object</w:t>
+      </w:r>
+      <w:r>
+        <w:rPr>
+          <w:lang w:val="pl-PL"/>
+        </w:rPr>
+        <w:t>-</w:t>
+      </w:r>
+      <w:proofErr w:type="spellStart"/>
+      <w:r>
+        <w:rPr>
+          <w:lang w:val="pl-PL"/>
+        </w:rPr>
+        <w:t>Relation</w:t>
+      </w:r>
+      <w:r>
+        <w:rPr>
+          <w:lang w:val="pl-PL"/>
+        </w:rPr>
+        <w:t>al</w:t>
+      </w:r>
+      <w:proofErr w:type="spellEnd"/>
+      <w:r>
+        <w:rPr>
+          <w:lang w:val="pl-PL"/>
+        </w:rPr>
+        <w:t xml:space="preserve"> </w:t>
+      </w:r>
+      <w:proofErr w:type="spellStart"/>
+      <w:r>
+        <w:rPr>
+          <w:lang w:val="pl-PL"/>
+        </w:rPr>
+        <w:t>Mapping</w:t>
+      </w:r>
+      <w:proofErr w:type="spellEnd"/>
+      <w:r>
+        <w:rPr>
+          <w:lang w:val="pl-PL"/>
+        </w:rPr>
+        <w:t>)</w:t>
+      </w:r>
+      <w:r>
+        <w:rPr>
+          <w:lang w:val="pl-PL"/>
+        </w:rPr>
+        <w:t>.</w:t>
+      </w:r>
+    </w:p>
+    <w:p>
+      <w:pPr>
+        <w:rPr>
+          <w:lang w:val="pl-PL"/>
+        </w:rPr>
+      </w:pPr>
+      <w:r>
+        <w:rPr>
+          <w:lang w:val="pl-PL"/>
+        </w:rPr>
+        <w:t xml:space="preserve">    </w:t>
+      </w:r>
+      <w:r>
+        <w:rPr>
+          <w:i/>
+          <w:iCs/>
+          <w:lang w:val="pl-PL"/>
+        </w:rPr>
+        <w:t xml:space="preserve">„Java </w:t>
+      </w:r>
+      <w:proofErr w:type="spellStart"/>
+      <w:r>
+        <w:rPr>
+          <w:i/>
+          <w:iCs/>
+          <w:lang w:val="pl-PL"/>
+        </w:rPr>
+        <w:t>Persistence</w:t>
+      </w:r>
+      <w:proofErr w:type="spellEnd"/>
+      <w:r>
+        <w:rPr>
+          <w:i/>
+          <w:iCs/>
+          <w:lang w:val="pl-PL"/>
+        </w:rPr>
+        <w:t xml:space="preserve"> </w:t>
+      </w:r>
+      <w:proofErr w:type="spellStart"/>
+      <w:r>
+        <w:rPr>
+          <w:i/>
+          <w:iCs/>
+          <w:lang w:val="pl-PL"/>
+        </w:rPr>
+        <w:t>Api</w:t>
+      </w:r>
+      <w:proofErr w:type="spellEnd"/>
+      <w:r>
+        <w:rPr>
+          <w:i/>
+          <w:iCs/>
+          <w:lang w:val="pl-PL"/>
+        </w:rPr>
+        <w:t xml:space="preserve"> (JPA) </w:t>
+      </w:r>
+      <w:r>
+        <w:rPr>
+          <w:i/>
+          <w:iCs/>
+          <w:lang w:val="pl-PL"/>
+        </w:rPr>
+        <w:t>to specyfikacja opisująca sposób zarządzania relacyjnymi bazami danych</w:t>
+      </w:r>
+      <w:r>
+        <w:rPr>
+          <w:i/>
+          <w:iCs/>
+          <w:lang w:val="pl-PL"/>
+        </w:rPr>
+        <w:t>”</w:t>
+      </w:r>
+      <w:r>
+        <w:rPr>
+          <w:lang w:val="pl-PL"/>
+        </w:rPr>
+        <w:t xml:space="preserve"> [9]</w:t>
+      </w:r>
+      <w:r>
+        <w:rPr>
+          <w:lang w:val="pl-PL"/>
+        </w:rPr>
+        <w:t xml:space="preserve">. Używając JPA programista operuje na encjach, a relacje </w:t>
+      </w:r>
+      <w:r>
+        <w:rPr>
+          <w:lang w:val="pl-PL"/>
+        </w:rPr>
+        <w:t>bazodanowe tworzone są po przez adnotacje</w:t>
+      </w:r>
+      <w:r>
+        <w:rPr>
+          <w:lang w:val="pl-PL"/>
+        </w:rPr>
+        <w:t xml:space="preserve"> (rodzaj interfejsu [10]) </w:t>
+      </w:r>
+      <w:r>
+        <w:rPr>
+          <w:lang w:val="pl-PL"/>
+        </w:rPr>
+        <w:t>oraz pliki konfiguracyjne.</w:t>
+      </w:r>
+    </w:p>
+    <w:p>
+      <w:pPr>
+        <w:rPr>
+          <w:i/>
+          <w:iCs/>
+          <w:lang w:val="pl-PL"/>
+        </w:rPr>
+      </w:pPr>
+    </w:p>
     <w:p>
       <w:pPr>
         <w:pStyle w:val="Heading3"/>
@@ -7599,6 +7774,161 @@
       </w:r>
       <w:bookmarkEnd w:id="16"/>
     </w:p>
+    <w:p/>
+    <w:p>
+      <w:pPr>
+        <w:rPr>
+          <w:lang w:val="pl-PL"/>
+        </w:rPr>
+      </w:pPr>
+      <w:r>
+        <w:rPr>
+          <w:lang w:val="pl-PL"/>
+        </w:rPr>
+        <w:lastRenderedPageBreak/>
+        <w:t xml:space="preserve">    </w:t>
+      </w:r>
+      <w:proofErr w:type="spellStart"/>
+      <w:r>
+        <w:rPr>
+          <w:lang w:val="pl-PL"/>
+        </w:rPr>
+        <w:t>Hibernate</w:t>
+      </w:r>
+      <w:proofErr w:type="spellEnd"/>
+      <w:r>
+        <w:rPr>
+          <w:lang w:val="pl-PL"/>
+        </w:rPr>
+        <w:t xml:space="preserve"> jest to </w:t>
+      </w:r>
+      <w:proofErr w:type="spellStart"/>
+      <w:r>
+        <w:rPr>
+          <w:lang w:val="pl-PL"/>
+        </w:rPr>
+        <w:t>framework</w:t>
+      </w:r>
+      <w:proofErr w:type="spellEnd"/>
+      <w:r>
+        <w:rPr>
+          <w:lang w:val="pl-PL"/>
+        </w:rPr>
+        <w:t xml:space="preserve"> implementujący JPA, który pozwala</w:t>
+      </w:r>
+      <w:r>
+        <w:rPr>
+          <w:lang w:val="pl-PL"/>
+        </w:rPr>
+        <w:t xml:space="preserve"> ułatwić i uprościć komunikację z bazą danych.</w:t>
+      </w:r>
+      <w:r>
+        <w:rPr>
+          <w:lang w:val="pl-PL"/>
+        </w:rPr>
+        <w:t xml:space="preserve"> Korzyściami jakie to narzędzie daje są między innymi:</w:t>
+      </w:r>
+    </w:p>
+    <w:p>
+      <w:pPr>
+        <w:pStyle w:val="ListParagraph"/>
+        <w:numPr>
+          <w:ilvl w:val="0"/>
+          <w:numId w:val="13"/>
+        </w:numPr>
+        <w:rPr>
+          <w:lang w:val="pl-PL"/>
+        </w:rPr>
+      </w:pPr>
+      <w:r>
+        <w:rPr>
+          <w:lang w:val="pl-PL"/>
+        </w:rPr>
+        <w:t>brak konieczności tworzenia ręcznych zapytań SQL,</w:t>
+      </w:r>
+    </w:p>
+    <w:p>
+      <w:pPr>
+        <w:pStyle w:val="ListParagraph"/>
+        <w:numPr>
+          <w:ilvl w:val="0"/>
+          <w:numId w:val="13"/>
+        </w:numPr>
+        <w:rPr>
+          <w:lang w:val="pl-PL"/>
+        </w:rPr>
+      </w:pPr>
+      <w:r>
+        <w:rPr>
+          <w:lang w:val="pl-PL"/>
+        </w:rPr>
+        <w:t>szybszy proces tworzenia aplikacji,</w:t>
+      </w:r>
+    </w:p>
+    <w:p>
+      <w:pPr>
+        <w:pStyle w:val="ListParagraph"/>
+        <w:numPr>
+          <w:ilvl w:val="0"/>
+          <w:numId w:val="13"/>
+        </w:numPr>
+        <w:rPr>
+          <w:lang w:val="pl-PL"/>
+        </w:rPr>
+      </w:pPr>
+      <w:r>
+        <w:rPr>
+          <w:lang w:val="pl-PL"/>
+        </w:rPr>
+        <w:t xml:space="preserve">możliwość wytworzenia struktury bazy danych używając </w:t>
+      </w:r>
+      <w:proofErr w:type="spellStart"/>
+      <w:r>
+        <w:rPr>
+          <w:lang w:val="pl-PL"/>
+        </w:rPr>
+        <w:t>frameworka</w:t>
+      </w:r>
+      <w:proofErr w:type="spellEnd"/>
+      <w:r>
+        <w:rPr>
+          <w:lang w:val="pl-PL"/>
+        </w:rPr>
+        <w:t>,</w:t>
+      </w:r>
+    </w:p>
+    <w:p>
+      <w:pPr>
+        <w:pStyle w:val="ListParagraph"/>
+        <w:numPr>
+          <w:ilvl w:val="0"/>
+          <w:numId w:val="13"/>
+        </w:numPr>
+        <w:rPr>
+          <w:lang w:val="pl-PL"/>
+        </w:rPr>
+      </w:pPr>
+      <w:r>
+        <w:rPr>
+          <w:lang w:val="pl-PL"/>
+        </w:rPr>
+        <w:t>utrzymanie czystego kodu [11].</w:t>
+      </w:r>
+    </w:p>
+    <w:p>
+      <w:pPr>
+        <w:rPr>
+          <w:lang w:val="pl-PL"/>
+        </w:rPr>
+      </w:pPr>
+    </w:p>
+    <w:p>
+      <w:pPr>
+        <w:rPr>
+          <w:lang w:val="pl-PL"/>
+        </w:rPr>
+      </w:pPr>
+    </w:p>
     <w:p>
       <w:pPr>
         <w:pStyle w:val="Heading3"/>
@@ -7627,12 +7957,7 @@
       </w:r>
       <w:bookmarkEnd w:id="18"/>
     </w:p>
-    <w:p>
-      <w:pPr>
-        <w:pStyle w:val="Heading3"/>
-        <w:ind w:left="1287"/>
-      </w:pPr>
-    </w:p>
+    <w:p/>
     <w:p>
       <w:pPr>
         <w:rPr>
@@ -7677,14 +8002,7 @@
         <w:rPr>
           <w:lang w:val="pl-PL"/>
         </w:rPr>
-        <w:t xml:space="preserve"> Jest to biblioteka wspomagająca </w:t>
-      </w:r>
-      <w:r>
-        <w:rPr>
-          <w:lang w:val="pl-PL"/>
-        </w:rPr>
-        <w:lastRenderedPageBreak/>
-        <w:t>pracę</w:t>
+        <w:t xml:space="preserve"> Jest to biblioteka wspomagająca pracę</w:t>
       </w:r>
       <w:r>
         <w:rPr>
@@ -8236,6 +8554,7 @@
         <w:rPr>
           <w:lang w:val="pl-PL"/>
         </w:rPr>
+        <w:lastRenderedPageBreak/>
         <w:drawing>
           <wp:inline distT="0" distB="0" distL="0" distR="0" wp14:anchorId="2C6B75C1" wp14:editId="496240B5">
             <wp:extent cx="5760085" cy="1414780"/>
@@ -8407,12 +8726,7 @@
       </w:r>
       <w:bookmarkEnd w:id="19"/>
     </w:p>
-    <w:p>
-      <w:pPr>
-        <w:pStyle w:val="Heading3"/>
-        <w:ind w:left="1287"/>
-      </w:pPr>
-    </w:p>
+    <w:p/>
     <w:p>
       <w:pPr>
         <w:rPr>
@@ -8455,7 +8769,6 @@
           <w:rFonts w:cs="Arial"/>
           <w:noProof/>
         </w:rPr>
-        <w:lastRenderedPageBreak/>
         <w:drawing>
           <wp:inline distT="0" distB="0" distL="0" distR="0" wp14:anchorId="06AACED1" wp14:editId="4F18DC87">
             <wp:extent cx="5760085" cy="1032510"/>
@@ -9279,7 +9592,6 @@
         <w:rPr>
           <w:lang w:val="pl-PL"/>
         </w:rPr>
-        <w:lastRenderedPageBreak/>
         <w:t>W powyższym szablonie można wyróżnić poszczególne sekcje:</w:t>
       </w:r>
     </w:p>
@@ -9674,14 +9986,10 @@
       </w:r>
       <w:bookmarkEnd w:id="23"/>
     </w:p>
-    <w:p>
-      <w:pPr>
-        <w:pStyle w:val="Heading3"/>
-        <w:ind w:left="1287"/>
-      </w:pPr>
-    </w:p>
-    <w:p>
-      <w:r>
+    <w:p/>
+    <w:p>
+      <w:r>
+        <w:lastRenderedPageBreak/>
         <w:t xml:space="preserve">     </w:t>
       </w:r>
       <w:r>
@@ -9805,7 +10113,6 @@
         <w:rPr>
           <w:noProof/>
         </w:rPr>
-        <w:lastRenderedPageBreak/>
         <w:drawing>
           <wp:inline distT="0" distB="0" distL="0" distR="0" wp14:anchorId="6C115F2A" wp14:editId="52C9728C">
             <wp:extent cx="5588069" cy="4111429"/>
@@ -9931,6 +10238,18 @@
     </w:p>
     <w:p>
       <w:pPr>
+        <w:jc w:val="center"/>
+        <w:rPr>
+          <w:rFonts w:cs="Arial"/>
+          <w:i/>
+          <w:iCs/>
+          <w:sz w:val="18"/>
+          <w:szCs w:val="18"/>
+        </w:rPr>
+      </w:pPr>
+    </w:p>
+    <w:p>
+      <w:pPr>
         <w:pStyle w:val="Heading3"/>
         <w:numPr>
           <w:ilvl w:val="2"/>
@@ -9939,6 +10258,12 @@
       </w:pPr>
       <w:bookmarkStart w:id="25" w:name="_Toc45708721"/>
       <w:r>
+        <w:rPr>
+          <w:lang w:val="pl-PL"/>
+        </w:rPr>
+        <w:t xml:space="preserve">Autoryzacja z </w:t>
+      </w:r>
+      <w:r>
         <w:t>JSON Web Token</w:t>
       </w:r>
       <w:bookmarkEnd w:id="25"/>
@@ -9946,76 +10271,180 @@
     <w:p>
       <w:pPr>
         <w:pStyle w:val="Heading3"/>
+        <w:ind w:left="1287"/>
+      </w:pPr>
+    </w:p>
+    <w:p>
+      <w:pPr>
+        <w:rPr>
+          <w:lang w:val="pl-PL"/>
+        </w:rPr>
+      </w:pPr>
+      <w:r>
+        <w:rPr>
+          <w:lang w:val="pl-PL"/>
+        </w:rPr>
+        <w:t xml:space="preserve">    Autoryzacja jest procesem polegającym na kontroli dostępu do danego źródła. Określa jaki użytkownik ma uprawnienia do danych zasobów i co może z nimi robić [12] (np. administrator posiada inną rolę niż pracownik).</w:t>
+      </w:r>
+      <w:r>
+        <w:rPr>
+          <w:lang w:val="pl-PL"/>
+        </w:rPr>
+        <w:t xml:space="preserve"> JSON Web </w:t>
+      </w:r>
+      <w:proofErr w:type="spellStart"/>
+      <w:r>
+        <w:rPr>
+          <w:lang w:val="pl-PL"/>
+        </w:rPr>
+        <w:t>Token</w:t>
+      </w:r>
+      <w:proofErr w:type="spellEnd"/>
+      <w:r>
+        <w:rPr>
+          <w:lang w:val="pl-PL"/>
+        </w:rPr>
+        <w:t xml:space="preserve"> to</w:t>
+      </w:r>
+      <w:r>
+        <w:rPr>
+          <w:lang w:val="pl-PL"/>
+        </w:rPr>
+        <w:t xml:space="preserve"> ciąg znaków,</w:t>
+      </w:r>
+      <w:r>
+        <w:rPr>
+          <w:lang w:val="pl-PL"/>
+        </w:rPr>
+        <w:t xml:space="preserve"> zakodowany JSON w przy użyciu base64 (rodzaj kodowania [13]). Budowa </w:t>
+      </w:r>
+      <w:proofErr w:type="spellStart"/>
+      <w:r>
+        <w:rPr>
+          <w:lang w:val="pl-PL"/>
+        </w:rPr>
+        <w:t>tokena</w:t>
+      </w:r>
+      <w:proofErr w:type="spellEnd"/>
+      <w:r>
+        <w:rPr>
+          <w:lang w:val="pl-PL"/>
+        </w:rPr>
+        <w:t xml:space="preserve"> składa się z następujących elementów:</w:t>
+      </w:r>
+    </w:p>
+    <w:p>
+      <w:pPr>
+        <w:pStyle w:val="ListParagraph"/>
         <w:numPr>
-          <w:ilvl w:val="2"/>
-          <w:numId w:val="3"/>
+          <w:ilvl w:val="0"/>
+          <w:numId w:val="14"/>
         </w:numPr>
-      </w:pPr>
-      <w:bookmarkStart w:id="26" w:name="_Toc45708722"/>
-      <w:r>
-        <w:t>Wzorzec projektowy fasady</w:t>
-      </w:r>
-      <w:bookmarkEnd w:id="26"/>
-    </w:p>
-    <w:p/>
-    <w:p>
-      <w:pPr>
-        <w:rPr>
-          <w:lang w:val="pl-PL"/>
-        </w:rPr>
-      </w:pPr>
-      <w:r>
-        <w:rPr>
-          <w:lang w:val="pl-PL"/>
-        </w:rPr>
-        <w:t xml:space="preserve">    Budując duże aplikacje programiści powinni projektować je w taki sposób, żeby w przyszłości były łatwe w rozbudowie oraz utrzymaniu. Jednym z rozwiązań jak sprostać temu problemowi są tak zwane wzorce projektowe. </w:t>
-      </w:r>
-      <w:r>
-        <w:rPr>
-          <w:lang w:val="pl-PL"/>
-        </w:rPr>
-        <w:t>Wzorce projektowe to: „</w:t>
-      </w:r>
-      <w:r>
-        <w:rPr>
-          <w:i/>
-          <w:iCs/>
-          <w:lang w:val="pl-PL"/>
-        </w:rPr>
-        <w:t>zbiór najlepszych praktyk z gotowymi rozwiązaniami dla wybranych problemów napotykanych w trakcie projektowania rozwiązań zorientowanych obiektowo</w:t>
-      </w:r>
-      <w:r>
-        <w:rPr>
-          <w:lang w:val="pl-PL"/>
-        </w:rPr>
-        <w:t>” [7]. Dzielą się one na kilka kategorii, jedną z nich są wzorce strukturalne do których należy wzorzec fasady.</w:t>
-      </w:r>
-      <w:r>
-        <w:rPr>
-          <w:lang w:val="pl-PL"/>
-        </w:rPr>
-        <w:t xml:space="preserve"> </w:t>
-      </w:r>
-      <w:r>
-        <w:rPr>
-          <w:lang w:val="pl-PL"/>
-        </w:rPr>
-        <w:t xml:space="preserve">Pośrednia warstwa serwisu jest przeznaczona dla niestandardowej logiki biznesowej oraz pobierania danych z różnych źródeł. </w:t>
-      </w:r>
-    </w:p>
-    <w:p>
-      <w:pPr>
-        <w:rPr>
-          <w:lang w:val="pl-PL"/>
-        </w:rPr>
-      </w:pPr>
-    </w:p>
-    <w:p>
-      <w:pPr>
-        <w:rPr>
-          <w:lang w:val="pl-PL"/>
-        </w:rPr>
-      </w:pPr>
+        <w:rPr>
+          <w:lang w:val="pl-PL"/>
+        </w:rPr>
+      </w:pPr>
+      <w:proofErr w:type="spellStart"/>
+      <w:r>
+        <w:rPr>
+          <w:lang w:val="pl-PL"/>
+        </w:rPr>
+        <w:t>Header</w:t>
+      </w:r>
+      <w:proofErr w:type="spellEnd"/>
+      <w:r>
+        <w:rPr>
+          <w:lang w:val="pl-PL"/>
+        </w:rPr>
+        <w:t xml:space="preserve"> - zapisane są w nim informacje o rodzaju </w:t>
+      </w:r>
+      <w:proofErr w:type="spellStart"/>
+      <w:r>
+        <w:rPr>
+          <w:lang w:val="pl-PL"/>
+        </w:rPr>
+        <w:t>tokena</w:t>
+      </w:r>
+      <w:proofErr w:type="spellEnd"/>
+      <w:r>
+        <w:rPr>
+          <w:lang w:val="pl-PL"/>
+        </w:rPr>
+        <w:t xml:space="preserve"> i algorytmu, którym został on zaszyfrowany,</w:t>
+      </w:r>
+    </w:p>
+    <w:p>
+      <w:pPr>
+        <w:pStyle w:val="ListParagraph"/>
+        <w:numPr>
+          <w:ilvl w:val="0"/>
+          <w:numId w:val="14"/>
+        </w:numPr>
+        <w:rPr>
+          <w:lang w:val="pl-PL"/>
+        </w:rPr>
+      </w:pPr>
+      <w:proofErr w:type="spellStart"/>
+      <w:r>
+        <w:rPr>
+          <w:lang w:val="pl-PL"/>
+        </w:rPr>
+        <w:t>Payload</w:t>
+      </w:r>
+      <w:proofErr w:type="spellEnd"/>
+      <w:r>
+        <w:rPr>
+          <w:lang w:val="pl-PL"/>
+        </w:rPr>
+        <w:t xml:space="preserve"> - zapisane są tu dowolne dane (np. rola użytkownika, czas życia </w:t>
+      </w:r>
+      <w:proofErr w:type="spellStart"/>
+      <w:r>
+        <w:rPr>
+          <w:lang w:val="pl-PL"/>
+        </w:rPr>
+        <w:t>tokena</w:t>
+      </w:r>
+      <w:proofErr w:type="spellEnd"/>
+      <w:r>
+        <w:rPr>
+          <w:lang w:val="pl-PL"/>
+        </w:rPr>
+        <w:t>),</w:t>
+      </w:r>
+    </w:p>
+    <w:p>
+      <w:pPr>
+        <w:pStyle w:val="ListParagraph"/>
+        <w:numPr>
+          <w:ilvl w:val="0"/>
+          <w:numId w:val="14"/>
+        </w:numPr>
+        <w:rPr>
+          <w:lang w:val="pl-PL"/>
+        </w:rPr>
+      </w:pPr>
+      <w:proofErr w:type="spellStart"/>
+      <w:r>
+        <w:rPr>
+          <w:lang w:val="pl-PL"/>
+        </w:rPr>
+        <w:lastRenderedPageBreak/>
+        <w:t>Verify</w:t>
+      </w:r>
+      <w:proofErr w:type="spellEnd"/>
+      <w:r>
+        <w:rPr>
+          <w:lang w:val="pl-PL"/>
+        </w:rPr>
+        <w:t xml:space="preserve"> - suma kontrolna dwóch wyżej wymienionych komponentów </w:t>
+      </w:r>
+      <w:r>
+        <w:rPr>
+          <w:lang w:val="pl-PL"/>
+        </w:rPr>
+        <w:t xml:space="preserve">[14]. </w:t>
+      </w:r>
     </w:p>
     <w:p>
       <w:pPr>
@@ -10032,12 +10461,11 @@
         <w:rPr>
           <w:lang w:val="pl-PL"/>
         </w:rPr>
-        <w:lastRenderedPageBreak/>
         <w:drawing>
-          <wp:inline distT="0" distB="0" distL="0" distR="0" wp14:anchorId="2308CE02" wp14:editId="1840E72C">
-            <wp:extent cx="5760085" cy="2635885"/>
+          <wp:inline distT="0" distB="0" distL="0" distR="0" wp14:anchorId="264FD14B" wp14:editId="74406C90">
+            <wp:extent cx="5760085" cy="2165985"/>
             <wp:effectExtent l="0" t="0" r="5715" b="5715"/>
-            <wp:docPr id="7" name="Picture 7" descr="A close up of a computer&#10;&#10;Description automatically generated"/>
+            <wp:docPr id="11" name="Picture 11" descr="A picture containing device&#10;&#10;Description automatically generated"/>
             <wp:cNvGraphicFramePr>
               <a:graphicFrameLocks xmlns:a="http://schemas.openxmlformats.org/drawingml/2006/main" noChangeAspect="1"/>
             </wp:cNvGraphicFramePr>
@@ -10057,6 +10485,463 @@
                   <pic:spPr>
                     <a:xfrm>
                       <a:off x="0" y="0"/>
+                      <a:ext cx="5760085" cy="2165985"/>
+                    </a:xfrm>
+                    <a:prstGeom prst="rect">
+                      <a:avLst/>
+                    </a:prstGeom>
+                  </pic:spPr>
+                </pic:pic>
+              </a:graphicData>
+            </a:graphic>
+          </wp:inline>
+        </w:drawing>
+      </w:r>
+    </w:p>
+    <w:p>
+      <w:pPr>
+        <w:pStyle w:val="Caption"/>
+        <w:rPr>
+          <w:lang w:val="pl-PL"/>
+        </w:rPr>
+      </w:pPr>
+      <w:r>
+        <w:t xml:space="preserve">Rysunek </w:t>
+      </w:r>
+      <w:r>
+        <w:fldChar w:fldCharType="begin"/>
+      </w:r>
+      <w:r>
+        <w:instrText xml:space="preserve"> SEQ Rysunek \* ARABIC </w:instrText>
+      </w:r>
+      <w:r>
+        <w:fldChar w:fldCharType="separate"/>
+      </w:r>
+      <w:r>
+        <w:rPr>
+          <w:noProof/>
+        </w:rPr>
+        <w:t>6</w:t>
+      </w:r>
+      <w:r>
+        <w:fldChar w:fldCharType="end"/>
+      </w:r>
+      <w:r>
+        <w:rPr>
+          <w:lang w:val="pl-PL"/>
+        </w:rPr>
+        <w:t>. Elementy JWT</w:t>
+      </w:r>
+    </w:p>
+    <w:p>
+      <w:pPr>
+        <w:jc w:val="center"/>
+        <w:rPr>
+          <w:rFonts w:cs="Arial"/>
+          <w:i/>
+          <w:iCs/>
+          <w:sz w:val="18"/>
+          <w:szCs w:val="18"/>
+        </w:rPr>
+      </w:pPr>
+      <w:r>
+        <w:rPr>
+          <w:rFonts w:cs="Arial"/>
+          <w:i/>
+          <w:iCs/>
+          <w:sz w:val="18"/>
+          <w:szCs w:val="18"/>
+        </w:rPr>
+        <w:t xml:space="preserve">Źródło: </w:t>
+      </w:r>
+      <w:r>
+        <w:rPr>
+          <w:rFonts w:cs="Arial"/>
+          <w:i/>
+          <w:iCs/>
+          <w:sz w:val="18"/>
+          <w:szCs w:val="18"/>
+        </w:rPr>
+        <w:t>[</w:t>
+      </w:r>
+      <w:r>
+        <w:rPr>
+          <w:rFonts w:cs="Arial"/>
+          <w:i/>
+          <w:iCs/>
+          <w:sz w:val="18"/>
+          <w:szCs w:val="18"/>
+          <w:lang w:val="pl-PL"/>
+        </w:rPr>
+        <w:t>14</w:t>
+      </w:r>
+      <w:r>
+        <w:rPr>
+          <w:rFonts w:cs="Arial"/>
+          <w:i/>
+          <w:iCs/>
+          <w:sz w:val="18"/>
+          <w:szCs w:val="18"/>
+        </w:rPr>
+        <w:t>]</w:t>
+      </w:r>
+    </w:p>
+    <w:p/>
+    <w:p>
+      <w:pPr>
+        <w:rPr>
+          <w:lang w:val="pl-PL"/>
+        </w:rPr>
+      </w:pPr>
+    </w:p>
+    <w:p>
+      <w:pPr>
+        <w:rPr>
+          <w:lang w:val="pl-PL"/>
+        </w:rPr>
+      </w:pPr>
+      <w:r>
+        <w:rPr>
+          <w:lang w:val="pl-PL"/>
+        </w:rPr>
+        <w:t xml:space="preserve">    Autoryzacja przy użyciu JWT zachodzi pomiędzy klientem a serwerem:</w:t>
+      </w:r>
+    </w:p>
+    <w:p>
+      <w:pPr>
+        <w:keepNext/>
+      </w:pPr>
+      <w:r>
+        <w:rPr>
+          <w:lang w:val="pl-PL"/>
+        </w:rPr>
+        <w:drawing>
+          <wp:inline distT="0" distB="0" distL="0" distR="0" wp14:anchorId="182ED01D" wp14:editId="241AFC16">
+            <wp:extent cx="5760085" cy="4180840"/>
+            <wp:effectExtent l="0" t="0" r="5715" b="0"/>
+            <wp:docPr id="12" name="Picture 12" descr="A screenshot of a cell phone&#10;&#10;Description automatically generated"/>
+            <wp:cNvGraphicFramePr>
+              <a:graphicFrameLocks xmlns:a="http://schemas.openxmlformats.org/drawingml/2006/main" noChangeAspect="1"/>
+            </wp:cNvGraphicFramePr>
+            <a:graphic xmlns:a="http://schemas.openxmlformats.org/drawingml/2006/main">
+              <a:graphicData uri="http://schemas.openxmlformats.org/drawingml/2006/picture">
+                <pic:pic xmlns:pic="http://schemas.openxmlformats.org/drawingml/2006/picture">
+                  <pic:nvPicPr>
+                    <pic:cNvPr id="1" name=""/>
+                    <pic:cNvPicPr/>
+                  </pic:nvPicPr>
+                  <pic:blipFill>
+                    <a:blip r:embed="rId18"/>
+                    <a:stretch>
+                      <a:fillRect/>
+                    </a:stretch>
+                  </pic:blipFill>
+                  <pic:spPr>
+                    <a:xfrm>
+                      <a:off x="0" y="0"/>
+                      <a:ext cx="5760085" cy="4180840"/>
+                    </a:xfrm>
+                    <a:prstGeom prst="rect">
+                      <a:avLst/>
+                    </a:prstGeom>
+                  </pic:spPr>
+                </pic:pic>
+              </a:graphicData>
+            </a:graphic>
+          </wp:inline>
+        </w:drawing>
+      </w:r>
+    </w:p>
+    <w:p>
+      <w:pPr>
+        <w:pStyle w:val="Caption"/>
+        <w:rPr>
+          <w:lang w:val="pl-PL"/>
+        </w:rPr>
+      </w:pPr>
+      <w:r>
+        <w:t xml:space="preserve">Rysunek </w:t>
+      </w:r>
+      <w:r>
+        <w:fldChar w:fldCharType="begin"/>
+      </w:r>
+      <w:r>
+        <w:instrText xml:space="preserve"> SEQ Rysunek \* ARABIC </w:instrText>
+      </w:r>
+      <w:r>
+        <w:fldChar w:fldCharType="separate"/>
+      </w:r>
+      <w:r>
+        <w:rPr>
+          <w:noProof/>
+        </w:rPr>
+        <w:t>7</w:t>
+      </w:r>
+      <w:r>
+        <w:fldChar w:fldCharType="end"/>
+      </w:r>
+      <w:r>
+        <w:rPr>
+          <w:lang w:val="pl-PL"/>
+        </w:rPr>
+        <w:t>. Komunikacja JWT</w:t>
+      </w:r>
+    </w:p>
+    <w:p>
+      <w:pPr>
+        <w:jc w:val="center"/>
+        <w:rPr>
+          <w:rFonts w:cs="Arial"/>
+          <w:i/>
+          <w:iCs/>
+          <w:sz w:val="18"/>
+          <w:szCs w:val="18"/>
+        </w:rPr>
+      </w:pPr>
+      <w:r>
+        <w:rPr>
+          <w:rFonts w:cs="Arial"/>
+          <w:i/>
+          <w:iCs/>
+          <w:sz w:val="18"/>
+          <w:szCs w:val="18"/>
+        </w:rPr>
+        <w:t xml:space="preserve">Źródło: </w:t>
+      </w:r>
+      <w:r>
+        <w:rPr>
+          <w:rFonts w:cs="Arial"/>
+          <w:i/>
+          <w:iCs/>
+          <w:sz w:val="18"/>
+          <w:szCs w:val="18"/>
+        </w:rPr>
+        <w:t>[</w:t>
+      </w:r>
+      <w:r>
+        <w:rPr>
+          <w:rFonts w:cs="Arial"/>
+          <w:i/>
+          <w:iCs/>
+          <w:sz w:val="18"/>
+          <w:szCs w:val="18"/>
+          <w:lang w:val="pl-PL"/>
+        </w:rPr>
+        <w:t>1</w:t>
+      </w:r>
+      <w:r>
+        <w:rPr>
+          <w:rFonts w:cs="Arial"/>
+          <w:i/>
+          <w:iCs/>
+          <w:sz w:val="18"/>
+          <w:szCs w:val="18"/>
+          <w:lang w:val="pl-PL"/>
+        </w:rPr>
+        <w:t>5</w:t>
+      </w:r>
+      <w:r>
+        <w:rPr>
+          <w:rFonts w:cs="Arial"/>
+          <w:i/>
+          <w:iCs/>
+          <w:sz w:val="18"/>
+          <w:szCs w:val="18"/>
+        </w:rPr>
+        <w:t>]</w:t>
+      </w:r>
+    </w:p>
+    <w:p>
+      <w:pPr>
+        <w:rPr>
+          <w:lang w:val="pl-PL"/>
+        </w:rPr>
+      </w:pPr>
+      <w:r>
+        <w:rPr>
+          <w:lang w:val="pl-PL"/>
+        </w:rPr>
+        <w:t xml:space="preserve">    </w:t>
+      </w:r>
+      <w:r>
+        <w:rPr>
+          <w:lang w:val="pl-PL"/>
+        </w:rPr>
+        <w:t xml:space="preserve">Klient podczas procesu logowania wysyła zapytanie z danymi użytkownika do serwera, po czym następuje proces uwierzytelnienia. Jako rezultat zwrócony zostaje </w:t>
+      </w:r>
+      <w:proofErr w:type="spellStart"/>
+      <w:r>
+        <w:rPr>
+          <w:lang w:val="pl-PL"/>
+        </w:rPr>
+        <w:t>token</w:t>
+      </w:r>
+      <w:proofErr w:type="spellEnd"/>
+      <w:r>
+        <w:rPr>
+          <w:lang w:val="pl-PL"/>
+        </w:rPr>
+        <w:t xml:space="preserve">, który użytkownik musi przechowywać. W celu dostępu do danych zasobów jako nagłówek zapytania musi on </w:t>
+      </w:r>
+      <w:r>
+        <w:rPr>
+          <w:lang w:val="pl-PL"/>
+        </w:rPr>
+        <w:t xml:space="preserve">go </w:t>
+      </w:r>
+      <w:r>
+        <w:rPr>
+          <w:lang w:val="pl-PL"/>
+        </w:rPr>
+        <w:t>wysyła</w:t>
+      </w:r>
+      <w:r>
+        <w:rPr>
+          <w:lang w:val="pl-PL"/>
+        </w:rPr>
+        <w:t>ć</w:t>
+      </w:r>
+      <w:r>
+        <w:rPr>
+          <w:lang w:val="pl-PL"/>
+        </w:rPr>
+        <w:t>, w innym przypadku dostęp będzie zabroniony.</w:t>
+      </w:r>
+      <w:r>
+        <w:rPr>
+          <w:lang w:val="pl-PL"/>
+        </w:rPr>
+        <w:t xml:space="preserve"> Po upływie ustawionego czasu </w:t>
+      </w:r>
+      <w:proofErr w:type="spellStart"/>
+      <w:r>
+        <w:rPr>
+          <w:lang w:val="pl-PL"/>
+        </w:rPr>
+        <w:t>token</w:t>
+      </w:r>
+      <w:proofErr w:type="spellEnd"/>
+      <w:r>
+        <w:rPr>
+          <w:lang w:val="pl-PL"/>
+        </w:rPr>
+        <w:t xml:space="preserve"> przestaje być ważnym co wiążę się z utratą dostępu. W zależności od wymagań projektu proces należy powtórzyć lub odświeżyć przed upływem czasu życia.</w:t>
+      </w:r>
+    </w:p>
+    <w:p>
+      <w:pPr>
+        <w:pStyle w:val="Heading3"/>
+        <w:numPr>
+          <w:ilvl w:val="2"/>
+          <w:numId w:val="3"/>
+        </w:numPr>
+      </w:pPr>
+      <w:bookmarkStart w:id="26" w:name="_Toc45708722"/>
+      <w:r>
+        <w:lastRenderedPageBreak/>
+        <w:t>Wzorzec projektowy fasady</w:t>
+      </w:r>
+      <w:bookmarkEnd w:id="26"/>
+    </w:p>
+    <w:p/>
+    <w:p>
+      <w:pPr>
+        <w:rPr>
+          <w:lang w:val="pl-PL"/>
+        </w:rPr>
+      </w:pPr>
+      <w:r>
+        <w:rPr>
+          <w:lang w:val="pl-PL"/>
+        </w:rPr>
+        <w:t xml:space="preserve">    Budując duże aplikacje programiści powinni projektować je w taki sposób, żeby w przyszłości były łatwe w rozbudowie oraz utrzymaniu. Jednym z rozwiązań jak sprostać temu problemowi są tak zwane wzorce projektowe. </w:t>
+      </w:r>
+      <w:r>
+        <w:rPr>
+          <w:lang w:val="pl-PL"/>
+        </w:rPr>
+        <w:t>Wzorce projektowe to: „</w:t>
+      </w:r>
+      <w:r>
+        <w:rPr>
+          <w:i/>
+          <w:iCs/>
+          <w:lang w:val="pl-PL"/>
+        </w:rPr>
+        <w:t>zbiór najlepszych praktyk z gotowymi rozwiązaniami dla wybranych problemów napotykanych w trakcie projektowania rozwiązań zorientowanych obiektowo</w:t>
+      </w:r>
+      <w:r>
+        <w:rPr>
+          <w:lang w:val="pl-PL"/>
+        </w:rPr>
+        <w:t>” [7]. Dzielą się one na kilka kategorii, jedną z nich są wzorce strukturalne do których należy wzorzec fasady.</w:t>
+      </w:r>
+      <w:r>
+        <w:rPr>
+          <w:lang w:val="pl-PL"/>
+        </w:rPr>
+        <w:t xml:space="preserve"> </w:t>
+      </w:r>
+      <w:r>
+        <w:rPr>
+          <w:lang w:val="pl-PL"/>
+        </w:rPr>
+        <w:t xml:space="preserve">Pośrednia warstwa serwisu jest przeznaczona dla niestandardowej logiki biznesowej oraz pobierania danych z różnych źródeł. </w:t>
+      </w:r>
+    </w:p>
+    <w:p>
+      <w:pPr>
+        <w:rPr>
+          <w:lang w:val="pl-PL"/>
+        </w:rPr>
+      </w:pPr>
+    </w:p>
+    <w:p>
+      <w:pPr>
+        <w:rPr>
+          <w:lang w:val="pl-PL"/>
+        </w:rPr>
+      </w:pPr>
+    </w:p>
+    <w:p>
+      <w:pPr>
+        <w:rPr>
+          <w:lang w:val="pl-PL"/>
+        </w:rPr>
+      </w:pPr>
+    </w:p>
+    <w:p>
+      <w:pPr>
+        <w:keepNext/>
+      </w:pPr>
+      <w:r>
+        <w:rPr>
+          <w:lang w:val="pl-PL"/>
+        </w:rPr>
+        <w:drawing>
+          <wp:inline distT="0" distB="0" distL="0" distR="0" wp14:anchorId="2308CE02" wp14:editId="1840E72C">
+            <wp:extent cx="5760085" cy="2635885"/>
+            <wp:effectExtent l="0" t="0" r="5715" b="5715"/>
+            <wp:docPr id="7" name="Picture 7" descr="A close up of a computer&#10;&#10;Description automatically generated"/>
+            <wp:cNvGraphicFramePr>
+              <a:graphicFrameLocks xmlns:a="http://schemas.openxmlformats.org/drawingml/2006/main" noChangeAspect="1"/>
+            </wp:cNvGraphicFramePr>
+            <a:graphic xmlns:a="http://schemas.openxmlformats.org/drawingml/2006/main">
+              <a:graphicData uri="http://schemas.openxmlformats.org/drawingml/2006/picture">
+                <pic:pic xmlns:pic="http://schemas.openxmlformats.org/drawingml/2006/picture">
+                  <pic:nvPicPr>
+                    <pic:cNvPr id="1" name=""/>
+                    <pic:cNvPicPr/>
+                  </pic:nvPicPr>
+                  <pic:blipFill>
+                    <a:blip r:embed="rId19"/>
+                    <a:stretch>
+                      <a:fillRect/>
+                    </a:stretch>
+                  </pic:blipFill>
+                  <pic:spPr>
+                    <a:xfrm>
+                      <a:off x="0" y="0"/>
                       <a:ext cx="5760085" cy="2635885"/>
                     </a:xfrm>
                     <a:prstGeom prst="rect">
@@ -10094,7 +10979,7 @@
         <w:rPr>
           <w:noProof/>
         </w:rPr>
-        <w:t>6</w:t>
+        <w:t>8</w:t>
       </w:r>
       <w:r>
         <w:fldChar w:fldCharType="end"/>
@@ -10583,6 +11468,7 @@
       </w:r>
       <w:bookmarkEnd w:id="46"/>
     </w:p>
+    <w:p/>
     <w:p>
       <w:r>
         <w:t>[1]</w:t>
@@ -10590,7 +11476,7 @@
       <w:r>
         <w:t xml:space="preserve"> </w:t>
       </w:r>
-      <w:hyperlink r:id="rId18" w:history="1">
+      <w:hyperlink r:id="rId20" w:history="1">
         <w:r>
           <w:rPr>
             <w:rStyle w:val="Hyperlink"/>
@@ -10600,13 +11486,10 @@
       </w:hyperlink>
     </w:p>
     <w:p>
-      <w:pPr>
-        <w:jc w:val="left"/>
-      </w:pPr>
       <w:r>
         <w:t xml:space="preserve">[2] </w:t>
       </w:r>
-      <w:hyperlink r:id="rId19" w:history="1">
+      <w:hyperlink r:id="rId21" w:history="1">
         <w:r>
           <w:rPr>
             <w:rStyle w:val="Hyperlink"/>
@@ -10619,7 +11502,7 @@
       <w:r>
         <w:t xml:space="preserve">[3] </w:t>
       </w:r>
-      <w:hyperlink r:id="rId20" w:history="1">
+      <w:hyperlink r:id="rId22" w:history="1">
         <w:r>
           <w:rPr>
             <w:color w:val="0000FF"/>
@@ -10630,15 +11513,10 @@
       </w:hyperlink>
     </w:p>
     <w:p>
-      <w:pPr>
-        <w:rPr>
-          <w:sz w:val="24"/>
-        </w:rPr>
-      </w:pPr>
       <w:r>
         <w:t xml:space="preserve">[4] </w:t>
       </w:r>
-      <w:hyperlink r:id="rId21" w:history="1">
+      <w:hyperlink r:id="rId23" w:history="1">
         <w:r>
           <w:rPr>
             <w:rStyle w:val="Hyperlink"/>
@@ -10648,15 +11526,10 @@
       </w:hyperlink>
     </w:p>
     <w:p>
-      <w:pPr>
-        <w:rPr>
-          <w:sz w:val="24"/>
-        </w:rPr>
-      </w:pPr>
       <w:r>
         <w:t xml:space="preserve">[5] </w:t>
       </w:r>
-      <w:hyperlink r:id="rId22" w:history="1">
+      <w:hyperlink r:id="rId24" w:history="1">
         <w:r>
           <w:rPr>
             <w:rStyle w:val="Hyperlink"/>
@@ -10667,7 +11540,6 @@
     </w:p>
     <w:p>
       <w:pPr>
-        <w:jc w:val="left"/>
         <w:rPr>
           <w:rStyle w:val="Hyperlink"/>
         </w:rPr>
@@ -10675,7 +11547,7 @@
       <w:r>
         <w:t xml:space="preserve">[6] </w:t>
       </w:r>
-      <w:hyperlink r:id="rId23" w:history="1">
+      <w:hyperlink r:id="rId25" w:history="1">
         <w:r>
           <w:rPr>
             <w:rStyle w:val="Hyperlink"/>
@@ -10688,7 +11560,7 @@
       <w:r>
         <w:t xml:space="preserve">[7] </w:t>
       </w:r>
-      <w:hyperlink r:id="rId24" w:history="1">
+      <w:hyperlink r:id="rId26" w:history="1">
         <w:r>
           <w:rPr>
             <w:rStyle w:val="Hyperlink"/>
@@ -10698,13 +11570,10 @@
       </w:hyperlink>
     </w:p>
     <w:p>
-      <w:pPr>
-        <w:jc w:val="left"/>
-      </w:pPr>
       <w:r>
         <w:t xml:space="preserve">[8] </w:t>
       </w:r>
-      <w:hyperlink r:id="rId25" w:history="1">
+      <w:hyperlink r:id="rId27" w:history="1">
         <w:r>
           <w:rPr>
             <w:rStyle w:val="Hyperlink"/>
@@ -10714,13 +11583,10 @@
       </w:hyperlink>
     </w:p>
     <w:p>
-      <w:pPr>
-        <w:jc w:val="left"/>
-      </w:pPr>
       <w:r>
         <w:t xml:space="preserve">[9] </w:t>
       </w:r>
-      <w:hyperlink r:id="rId26" w:history="1">
+      <w:hyperlink r:id="rId28" w:history="1">
         <w:r>
           <w:rPr>
             <w:rStyle w:val="Hyperlink"/>
@@ -10730,21 +11596,97 @@
       </w:hyperlink>
     </w:p>
     <w:p>
-      <w:pPr>
-        <w:jc w:val="left"/>
-        <w:rPr>
-          <w:rFonts w:ascii="Times New Roman" w:hAnsi="Times New Roman"/>
-        </w:rPr>
-      </w:pPr>
-    </w:p>
-    <w:p>
-      <w:pPr>
-        <w:jc w:val="left"/>
-        <w:rPr>
-          <w:rFonts w:ascii="Times New Roman" w:hAnsi="Times New Roman"/>
-        </w:rPr>
-      </w:pPr>
-    </w:p>
+      <w:r>
+        <w:t xml:space="preserve">[10] </w:t>
+      </w:r>
+      <w:hyperlink r:id="rId29" w:history="1">
+        <w:r>
+          <w:rPr>
+            <w:rStyle w:val="Hyperlink"/>
+          </w:rPr>
+          <w:t>https://www.samouczekprogramisty.pl/adnotacje-w-jezyku-java/</w:t>
+        </w:r>
+      </w:hyperlink>
+    </w:p>
+    <w:p>
+      <w:r>
+        <w:t xml:space="preserve">[11] </w:t>
+      </w:r>
+      <w:hyperlink r:id="rId30" w:history="1">
+        <w:r>
+          <w:rPr>
+            <w:rStyle w:val="Hyperlink"/>
+          </w:rPr>
+          <w:t>https://bykowski.pl/czym-jest-hibernate/</w:t>
+        </w:r>
+      </w:hyperlink>
+    </w:p>
+    <w:p>
+      <w:r>
+        <w:t xml:space="preserve">[12] </w:t>
+      </w:r>
+      <w:hyperlink r:id="rId31" w:history="1">
+        <w:r>
+          <w:rPr>
+            <w:rStyle w:val="Hyperlink"/>
+          </w:rPr>
+          <w:t>https://mfiles.pl/pl/index.php/Autoryzacja</w:t>
+        </w:r>
+      </w:hyperlink>
+    </w:p>
+    <w:p>
+      <w:r>
+        <w:t xml:space="preserve">[13] </w:t>
+      </w:r>
+      <w:hyperlink r:id="rId32" w:history="1">
+        <w:r>
+          <w:rPr>
+            <w:rStyle w:val="Hyperlink"/>
+          </w:rPr>
+          <w:t>https://www.base64decode.org</w:t>
+        </w:r>
+      </w:hyperlink>
+    </w:p>
+    <w:p>
+      <w:pPr>
+        <w:rPr>
+          <w:lang w:val="pl-PL"/>
+        </w:rPr>
+      </w:pPr>
+      <w:r>
+        <w:t xml:space="preserve">[14] </w:t>
+      </w:r>
+      <w:hyperlink r:id="rId33" w:history="1">
+        <w:r>
+          <w:rPr>
+            <w:rStyle w:val="Hyperlink"/>
+          </w:rPr>
+          <w:t>https://bykowski.pl/json-web-token-w-spring-boot/</w:t>
+        </w:r>
+      </w:hyperlink>
+    </w:p>
+    <w:p>
+      <w:r>
+        <w:rPr>
+          <w:lang w:val="pl-PL"/>
+        </w:rPr>
+        <w:t xml:space="preserve">[15] </w:t>
+      </w:r>
+      <w:hyperlink r:id="rId34" w:history="1">
+        <w:r>
+          <w:rPr>
+            <w:color w:val="0000FF"/>
+            <w:u w:val="single"/>
+          </w:rPr>
+          <w:t>https://nullpointerexception.pl/spring-security-i-json-web-token/</w:t>
+        </w:r>
+      </w:hyperlink>
+    </w:p>
+    <w:p/>
+    <w:p/>
+    <w:p/>
+    <w:p/>
+    <w:p/>
     <w:p>
       <w:pPr>
         <w:pStyle w:val="Heading1"/>
@@ -11104,8 +12046,8 @@
       <w:bookmarkEnd w:id="48"/>
     </w:p>
     <w:sectPr>
-      <w:footerReference w:type="even" r:id="rId27"/>
-      <w:footerReference w:type="default" r:id="rId28"/>
+      <w:footerReference w:type="even" r:id="rId35"/>
+      <w:footerReference w:type="default" r:id="rId36"/>
       <w:pgSz w:w="11906" w:h="16838"/>
       <w:pgMar w:top="1418" w:right="1134" w:bottom="1418" w:left="1701" w:header="709" w:footer="709" w:gutter="0"/>
       <w:cols w:space="708"/>
@@ -12438,6 +13380,232 @@
     </w:lvl>
   </w:abstractNum>
   <w:abstractNum w:abstractNumId="10" w15:restartNumberingAfterBreak="0">
+    <w:nsid w:val="53714A9F"/>
+    <w:multiLevelType w:val="hybridMultilevel"/>
+    <w:tmpl w:val="F24AC680"/>
+    <w:lvl w:ilvl="0" w:tplc="08090001">
+      <w:start w:val="1"/>
+      <w:numFmt w:val="bullet"/>
+      <w:lvlText w:val=""/>
+      <w:lvlJc w:val="left"/>
+      <w:pPr>
+        <w:ind w:left="720" w:hanging="360"/>
+      </w:pPr>
+      <w:rPr>
+        <w:rFonts w:ascii="Symbol" w:hAnsi="Symbol" w:hint="default"/>
+      </w:rPr>
+    </w:lvl>
+    <w:lvl w:ilvl="1" w:tplc="08090003" w:tentative="1">
+      <w:start w:val="1"/>
+      <w:numFmt w:val="bullet"/>
+      <w:lvlText w:val="o"/>
+      <w:lvlJc w:val="left"/>
+      <w:pPr>
+        <w:ind w:left="1440" w:hanging="360"/>
+      </w:pPr>
+      <w:rPr>
+        <w:rFonts w:ascii="Courier New" w:hAnsi="Courier New" w:cs="Courier New" w:hint="default"/>
+      </w:rPr>
+    </w:lvl>
+    <w:lvl w:ilvl="2" w:tplc="08090005" w:tentative="1">
+      <w:start w:val="1"/>
+      <w:numFmt w:val="bullet"/>
+      <w:lvlText w:val=""/>
+      <w:lvlJc w:val="left"/>
+      <w:pPr>
+        <w:ind w:left="2160" w:hanging="360"/>
+      </w:pPr>
+      <w:rPr>
+        <w:rFonts w:ascii="Wingdings" w:hAnsi="Wingdings" w:hint="default"/>
+      </w:rPr>
+    </w:lvl>
+    <w:lvl w:ilvl="3" w:tplc="08090001" w:tentative="1">
+      <w:start w:val="1"/>
+      <w:numFmt w:val="bullet"/>
+      <w:lvlText w:val=""/>
+      <w:lvlJc w:val="left"/>
+      <w:pPr>
+        <w:ind w:left="2880" w:hanging="360"/>
+      </w:pPr>
+      <w:rPr>
+        <w:rFonts w:ascii="Symbol" w:hAnsi="Symbol" w:hint="default"/>
+      </w:rPr>
+    </w:lvl>
+    <w:lvl w:ilvl="4" w:tplc="08090003" w:tentative="1">
+      <w:start w:val="1"/>
+      <w:numFmt w:val="bullet"/>
+      <w:lvlText w:val="o"/>
+      <w:lvlJc w:val="left"/>
+      <w:pPr>
+        <w:ind w:left="3600" w:hanging="360"/>
+      </w:pPr>
+      <w:rPr>
+        <w:rFonts w:ascii="Courier New" w:hAnsi="Courier New" w:cs="Courier New" w:hint="default"/>
+      </w:rPr>
+    </w:lvl>
+    <w:lvl w:ilvl="5" w:tplc="08090005" w:tentative="1">
+      <w:start w:val="1"/>
+      <w:numFmt w:val="bullet"/>
+      <w:lvlText w:val=""/>
+      <w:lvlJc w:val="left"/>
+      <w:pPr>
+        <w:ind w:left="4320" w:hanging="360"/>
+      </w:pPr>
+      <w:rPr>
+        <w:rFonts w:ascii="Wingdings" w:hAnsi="Wingdings" w:hint="default"/>
+      </w:rPr>
+    </w:lvl>
+    <w:lvl w:ilvl="6" w:tplc="08090001" w:tentative="1">
+      <w:start w:val="1"/>
+      <w:numFmt w:val="bullet"/>
+      <w:lvlText w:val=""/>
+      <w:lvlJc w:val="left"/>
+      <w:pPr>
+        <w:ind w:left="5040" w:hanging="360"/>
+      </w:pPr>
+      <w:rPr>
+        <w:rFonts w:ascii="Symbol" w:hAnsi="Symbol" w:hint="default"/>
+      </w:rPr>
+    </w:lvl>
+    <w:lvl w:ilvl="7" w:tplc="08090003" w:tentative="1">
+      <w:start w:val="1"/>
+      <w:numFmt w:val="bullet"/>
+      <w:lvlText w:val="o"/>
+      <w:lvlJc w:val="left"/>
+      <w:pPr>
+        <w:ind w:left="5760" w:hanging="360"/>
+      </w:pPr>
+      <w:rPr>
+        <w:rFonts w:ascii="Courier New" w:hAnsi="Courier New" w:cs="Courier New" w:hint="default"/>
+      </w:rPr>
+    </w:lvl>
+    <w:lvl w:ilvl="8" w:tplc="08090005" w:tentative="1">
+      <w:start w:val="1"/>
+      <w:numFmt w:val="bullet"/>
+      <w:lvlText w:val=""/>
+      <w:lvlJc w:val="left"/>
+      <w:pPr>
+        <w:ind w:left="6480" w:hanging="360"/>
+      </w:pPr>
+      <w:rPr>
+        <w:rFonts w:ascii="Wingdings" w:hAnsi="Wingdings" w:hint="default"/>
+      </w:rPr>
+    </w:lvl>
+  </w:abstractNum>
+  <w:abstractNum w:abstractNumId="11" w15:restartNumberingAfterBreak="0">
+    <w:nsid w:val="5EA775AD"/>
+    <w:multiLevelType w:val="hybridMultilevel"/>
+    <w:tmpl w:val="95789148"/>
+    <w:lvl w:ilvl="0" w:tplc="08090001">
+      <w:start w:val="1"/>
+      <w:numFmt w:val="bullet"/>
+      <w:lvlText w:val=""/>
+      <w:lvlJc w:val="left"/>
+      <w:pPr>
+        <w:ind w:left="720" w:hanging="360"/>
+      </w:pPr>
+      <w:rPr>
+        <w:rFonts w:ascii="Symbol" w:hAnsi="Symbol" w:hint="default"/>
+      </w:rPr>
+    </w:lvl>
+    <w:lvl w:ilvl="1" w:tplc="08090003" w:tentative="1">
+      <w:start w:val="1"/>
+      <w:numFmt w:val="bullet"/>
+      <w:lvlText w:val="o"/>
+      <w:lvlJc w:val="left"/>
+      <w:pPr>
+        <w:ind w:left="1440" w:hanging="360"/>
+      </w:pPr>
+      <w:rPr>
+        <w:rFonts w:ascii="Courier New" w:hAnsi="Courier New" w:cs="Courier New" w:hint="default"/>
+      </w:rPr>
+    </w:lvl>
+    <w:lvl w:ilvl="2" w:tplc="08090005" w:tentative="1">
+      <w:start w:val="1"/>
+      <w:numFmt w:val="bullet"/>
+      <w:lvlText w:val=""/>
+      <w:lvlJc w:val="left"/>
+      <w:pPr>
+        <w:ind w:left="2160" w:hanging="360"/>
+      </w:pPr>
+      <w:rPr>
+        <w:rFonts w:ascii="Wingdings" w:hAnsi="Wingdings" w:hint="default"/>
+      </w:rPr>
+    </w:lvl>
+    <w:lvl w:ilvl="3" w:tplc="08090001" w:tentative="1">
+      <w:start w:val="1"/>
+      <w:numFmt w:val="bullet"/>
+      <w:lvlText w:val=""/>
+      <w:lvlJc w:val="left"/>
+      <w:pPr>
+        <w:ind w:left="2880" w:hanging="360"/>
+      </w:pPr>
+      <w:rPr>
+        <w:rFonts w:ascii="Symbol" w:hAnsi="Symbol" w:hint="default"/>
+      </w:rPr>
+    </w:lvl>
+    <w:lvl w:ilvl="4" w:tplc="08090003" w:tentative="1">
+      <w:start w:val="1"/>
+      <w:numFmt w:val="bullet"/>
+      <w:lvlText w:val="o"/>
+      <w:lvlJc w:val="left"/>
+      <w:pPr>
+        <w:ind w:left="3600" w:hanging="360"/>
+      </w:pPr>
+      <w:rPr>
+        <w:rFonts w:ascii="Courier New" w:hAnsi="Courier New" w:cs="Courier New" w:hint="default"/>
+      </w:rPr>
+    </w:lvl>
+    <w:lvl w:ilvl="5" w:tplc="08090005" w:tentative="1">
+      <w:start w:val="1"/>
+      <w:numFmt w:val="bullet"/>
+      <w:lvlText w:val=""/>
+      <w:lvlJc w:val="left"/>
+      <w:pPr>
+        <w:ind w:left="4320" w:hanging="360"/>
+      </w:pPr>
+      <w:rPr>
+        <w:rFonts w:ascii="Wingdings" w:hAnsi="Wingdings" w:hint="default"/>
+      </w:rPr>
+    </w:lvl>
+    <w:lvl w:ilvl="6" w:tplc="08090001" w:tentative="1">
+      <w:start w:val="1"/>
+      <w:numFmt w:val="bullet"/>
+      <w:lvlText w:val=""/>
+      <w:lvlJc w:val="left"/>
+      <w:pPr>
+        <w:ind w:left="5040" w:hanging="360"/>
+      </w:pPr>
+      <w:rPr>
+        <w:rFonts w:ascii="Symbol" w:hAnsi="Symbol" w:hint="default"/>
+      </w:rPr>
+    </w:lvl>
+    <w:lvl w:ilvl="7" w:tplc="08090003" w:tentative="1">
+      <w:start w:val="1"/>
+      <w:numFmt w:val="bullet"/>
+      <w:lvlText w:val="o"/>
+      <w:lvlJc w:val="left"/>
+      <w:pPr>
+        <w:ind w:left="5760" w:hanging="360"/>
+      </w:pPr>
+      <w:rPr>
+        <w:rFonts w:ascii="Courier New" w:hAnsi="Courier New" w:cs="Courier New" w:hint="default"/>
+      </w:rPr>
+    </w:lvl>
+    <w:lvl w:ilvl="8" w:tplc="08090005" w:tentative="1">
+      <w:start w:val="1"/>
+      <w:numFmt w:val="bullet"/>
+      <w:lvlText w:val=""/>
+      <w:lvlJc w:val="left"/>
+      <w:pPr>
+        <w:ind w:left="6480" w:hanging="360"/>
+      </w:pPr>
+      <w:rPr>
+        <w:rFonts w:ascii="Wingdings" w:hAnsi="Wingdings" w:hint="default"/>
+      </w:rPr>
+    </w:lvl>
+  </w:abstractNum>
+  <w:abstractNum w:abstractNumId="12" w15:restartNumberingAfterBreak="0">
     <w:nsid w:val="5F9E68F1"/>
     <w:multiLevelType w:val="hybridMultilevel"/>
     <w:tmpl w:val="6F8E0484"/>
@@ -12553,7 +13721,7 @@
       </w:pPr>
     </w:lvl>
   </w:abstractNum>
-  <w:abstractNum w:abstractNumId="11" w15:restartNumberingAfterBreak="0">
+  <w:abstractNum w:abstractNumId="13" w15:restartNumberingAfterBreak="0">
     <w:nsid w:val="70E270B4"/>
     <w:multiLevelType w:val="multilevel"/>
     <w:tmpl w:val="26BC832A"/>
@@ -12678,10 +13846,10 @@
     <w:abstractNumId w:val="8"/>
   </w:num>
   <w:num w:numId="2">
-    <w:abstractNumId w:val="10"/>
+    <w:abstractNumId w:val="12"/>
   </w:num>
   <w:num w:numId="3">
-    <w:abstractNumId w:val="11"/>
+    <w:abstractNumId w:val="13"/>
   </w:num>
   <w:num w:numId="4">
     <w:abstractNumId w:val="4"/>
@@ -12709,6 +13877,12 @@
   </w:num>
   <w:num w:numId="12">
     <w:abstractNumId w:val="6"/>
+  </w:num>
+  <w:num w:numId="13">
+    <w:abstractNumId w:val="10"/>
+  </w:num>
+  <w:num w:numId="14">
+    <w:abstractNumId w:val="11"/>
   </w:num>
 </w:numbering>
 </file>
@@ -13111,13 +14285,13 @@
   <w:style w:type="paragraph" w:default="1" w:styleId="Normal">
     <w:name w:val="Normal"/>
     <w:qFormat/>
-    <w:rsid w:val="00FF5EDE"/>
+    <w:rsid w:val="0091420D"/>
     <w:pPr>
       <w:spacing w:after="0" w:line="240" w:lineRule="auto"/>
-      <w:jc w:val="both"/>
     </w:pPr>
     <w:rPr>
-      <w:rFonts w:ascii="Arial" w:eastAsia="Times New Roman" w:hAnsi="Arial" w:cs="Times New Roman"/>
+      <w:rFonts w:ascii="Times New Roman" w:eastAsia="Times New Roman" w:hAnsi="Times New Roman" w:cs="Times New Roman"/>
+      <w:sz w:val="24"/>
       <w:szCs w:val="24"/>
       <w:lang w:val="en-PL" w:eastAsia="en-GB"/>
     </w:rPr>
@@ -13133,10 +14307,11 @@
       <w:keepNext/>
       <w:keepLines/>
       <w:spacing w:before="240"/>
+      <w:jc w:val="both"/>
       <w:outlineLvl w:val="0"/>
     </w:pPr>
     <w:rPr>
-      <w:rFonts w:eastAsiaTheme="majorEastAsia" w:cstheme="majorBidi"/>
+      <w:rFonts w:ascii="Arial" w:eastAsiaTheme="majorEastAsia" w:hAnsi="Arial" w:cstheme="majorBidi"/>
       <w:b/>
       <w:color w:val="000000" w:themeColor="text1"/>
       <w:sz w:val="28"/>
@@ -13155,10 +14330,11 @@
       <w:keepNext/>
       <w:keepLines/>
       <w:spacing w:before="40"/>
+      <w:jc w:val="both"/>
       <w:outlineLvl w:val="1"/>
     </w:pPr>
     <w:rPr>
-      <w:rFonts w:eastAsiaTheme="majorEastAsia" w:cstheme="majorBidi"/>
+      <w:rFonts w:ascii="Arial" w:eastAsiaTheme="majorEastAsia" w:hAnsi="Arial" w:cstheme="majorBidi"/>
       <w:b/>
       <w:color w:val="000000" w:themeColor="text1"/>
       <w:sz w:val="26"/>
@@ -13177,13 +14353,13 @@
       <w:keepNext/>
       <w:keepLines/>
       <w:spacing w:before="40"/>
+      <w:jc w:val="both"/>
       <w:outlineLvl w:val="2"/>
     </w:pPr>
     <w:rPr>
-      <w:rFonts w:eastAsiaTheme="majorEastAsia" w:cstheme="majorBidi"/>
+      <w:rFonts w:ascii="Arial" w:eastAsiaTheme="majorEastAsia" w:hAnsi="Arial" w:cstheme="majorBidi"/>
       <w:b/>
       <w:color w:val="000000" w:themeColor="text1"/>
-      <w:sz w:val="24"/>
     </w:rPr>
   </w:style>
   <w:style w:type="character" w:default="1" w:styleId="DefaultParagraphFont">
@@ -13221,6 +14397,9 @@
     <w:semiHidden/>
     <w:unhideWhenUsed/>
     <w:rsid w:val="00042DCD"/>
+    <w:pPr>
+      <w:jc w:val="both"/>
+    </w:pPr>
     <w:rPr>
       <w:rFonts w:ascii="Tahoma" w:hAnsi="Tahoma" w:cs="Tahoma"/>
       <w:sz w:val="16"/>
@@ -13252,7 +14431,12 @@
         <w:tab w:val="center" w:pos="4536"/>
         <w:tab w:val="right" w:pos="9072"/>
       </w:tabs>
+      <w:jc w:val="both"/>
     </w:pPr>
+    <w:rPr>
+      <w:rFonts w:ascii="Arial" w:hAnsi="Arial"/>
+      <w:sz w:val="22"/>
+    </w:rPr>
   </w:style>
   <w:style w:type="character" w:customStyle="1" w:styleId="HeaderChar">
     <w:name w:val="Header Char"/>
@@ -13273,7 +14457,12 @@
         <w:tab w:val="center" w:pos="4536"/>
         <w:tab w:val="right" w:pos="9072"/>
       </w:tabs>
+      <w:jc w:val="both"/>
     </w:pPr>
+    <w:rPr>
+      <w:rFonts w:ascii="Arial" w:hAnsi="Arial"/>
+      <w:sz w:val="22"/>
+    </w:rPr>
   </w:style>
   <w:style w:type="character" w:customStyle="1" w:styleId="FooterChar">
     <w:name w:val="Footer Char"/>
@@ -13310,9 +14499,11 @@
       <w:widowControl w:val="0"/>
       <w:autoSpaceDE w:val="0"/>
       <w:autoSpaceDN w:val="0"/>
+      <w:jc w:val="both"/>
     </w:pPr>
     <w:rPr>
-      <w:rFonts w:eastAsia="Arial" w:cs="Arial"/>
+      <w:rFonts w:ascii="Arial" w:eastAsia="Arial" w:hAnsi="Arial" w:cs="Arial"/>
+      <w:sz w:val="22"/>
       <w:lang w:eastAsia="pl-PL" w:bidi="pl-PL"/>
     </w:rPr>
   </w:style>
@@ -13339,9 +14530,11 @@
       <w:autoSpaceDN w:val="0"/>
       <w:spacing w:before="227"/>
       <w:ind w:left="522"/>
+      <w:jc w:val="both"/>
     </w:pPr>
     <w:rPr>
-      <w:rFonts w:eastAsia="Arial" w:cs="Arial"/>
+      <w:rFonts w:ascii="Arial" w:eastAsia="Arial" w:hAnsi="Arial" w:cs="Arial"/>
+      <w:sz w:val="22"/>
       <w:lang w:eastAsia="pl-PL" w:bidi="pl-PL"/>
     </w:rPr>
   </w:style>
@@ -13412,8 +14605,10 @@
         <w:tab w:val="right" w:leader="dot" w:pos="9061"/>
       </w:tabs>
       <w:spacing w:before="120" w:after="120"/>
+      <w:jc w:val="both"/>
     </w:pPr>
     <w:rPr>
+      <w:rFonts w:ascii="Arial" w:hAnsi="Arial"/>
       <w:b/>
       <w:bCs/>
       <w:caps/>
@@ -13431,8 +14626,10 @@
     <w:rsid w:val="003C6D02"/>
     <w:pPr>
       <w:ind w:left="220"/>
+      <w:jc w:val="both"/>
     </w:pPr>
     <w:rPr>
+      <w:rFonts w:ascii="Arial" w:hAnsi="Arial"/>
       <w:smallCaps/>
       <w:sz w:val="20"/>
       <w:szCs w:val="20"/>
@@ -13448,8 +14645,10 @@
     <w:rsid w:val="003C6D02"/>
     <w:pPr>
       <w:ind w:left="440"/>
+      <w:jc w:val="both"/>
     </w:pPr>
     <w:rPr>
+      <w:rFonts w:ascii="Arial" w:hAnsi="Arial"/>
       <w:i/>
       <w:iCs/>
       <w:sz w:val="20"/>
@@ -13466,8 +14665,10 @@
     <w:rsid w:val="003C6D02"/>
     <w:pPr>
       <w:ind w:left="660"/>
+      <w:jc w:val="both"/>
     </w:pPr>
     <w:rPr>
+      <w:rFonts w:ascii="Arial" w:hAnsi="Arial"/>
       <w:sz w:val="18"/>
       <w:szCs w:val="18"/>
     </w:rPr>
@@ -13482,8 +14683,10 @@
     <w:rsid w:val="003C6D02"/>
     <w:pPr>
       <w:ind w:left="880"/>
+      <w:jc w:val="both"/>
     </w:pPr>
     <w:rPr>
+      <w:rFonts w:ascii="Arial" w:hAnsi="Arial"/>
       <w:sz w:val="18"/>
       <w:szCs w:val="18"/>
     </w:rPr>
@@ -13498,8 +14701,10 @@
     <w:rsid w:val="003C6D02"/>
     <w:pPr>
       <w:ind w:left="1100"/>
+      <w:jc w:val="both"/>
     </w:pPr>
     <w:rPr>
+      <w:rFonts w:ascii="Arial" w:hAnsi="Arial"/>
       <w:sz w:val="18"/>
       <w:szCs w:val="18"/>
     </w:rPr>
@@ -13514,8 +14719,10 @@
     <w:rsid w:val="003C6D02"/>
     <w:pPr>
       <w:ind w:left="1320"/>
+      <w:jc w:val="both"/>
     </w:pPr>
     <w:rPr>
+      <w:rFonts w:ascii="Arial" w:hAnsi="Arial"/>
       <w:sz w:val="18"/>
       <w:szCs w:val="18"/>
     </w:rPr>
@@ -13530,8 +14737,10 @@
     <w:rsid w:val="003C6D02"/>
     <w:pPr>
       <w:ind w:left="1540"/>
+      <w:jc w:val="both"/>
     </w:pPr>
     <w:rPr>
+      <w:rFonts w:ascii="Arial" w:hAnsi="Arial"/>
       <w:sz w:val="18"/>
       <w:szCs w:val="18"/>
     </w:rPr>
@@ -13546,8 +14755,10 @@
     <w:rsid w:val="003C6D02"/>
     <w:pPr>
       <w:ind w:left="1760"/>
+      <w:jc w:val="both"/>
     </w:pPr>
     <w:rPr>
+      <w:rFonts w:ascii="Arial" w:hAnsi="Arial"/>
       <w:sz w:val="18"/>
       <w:szCs w:val="18"/>
     </w:rPr>
@@ -13620,6 +14831,7 @@
       <w:jc w:val="center"/>
     </w:pPr>
     <w:rPr>
+      <w:rFonts w:ascii="Arial" w:hAnsi="Arial"/>
       <w:i/>
       <w:iCs/>
       <w:color w:val="000000" w:themeColor="text1"/>
@@ -13646,6 +14858,13 @@
     <w:uiPriority w:val="99"/>
     <w:unhideWhenUsed/>
     <w:rsid w:val="00A279BB"/>
+    <w:pPr>
+      <w:jc w:val="both"/>
+    </w:pPr>
+    <w:rPr>
+      <w:rFonts w:ascii="Arial" w:hAnsi="Arial"/>
+      <w:sz w:val="22"/>
+    </w:rPr>
   </w:style>
 </w:styles>
 </file>

</xml_diff>